<commit_message>
add additional signoffs, update flow chart, change some new courses to revised courses
</commit_message>
<xml_diff>
--- a/signoffs/111-signoff.docx
+++ b/signoffs/111-signoff.docx
@@ -168,7 +168,7 @@
           <w15:appearance w15:val="hidden"/>
           <w:id w:val="-647354619"/>
           <w14:checkbox>
-            <w14:checked w14:val="1"/>
+            <w14:checked w14:val="0"/>
             <w14:checkedState w14:val="2612"/>
             <w14:uncheckedState w14:val="2610"/>
           </w14:checkbox>
@@ -183,7 +183,7 @@
             <w:rPr>
               <w:sz w:val="20"/>
             </w:rPr>
-            <w:t>☒</w:t>
+            <w:t>☐</w:t>
           </w:r>
         </w:sdtContent>
       </w:sdt>
@@ -521,7 +521,7 @@
           <w15:appearance w15:val="hidden"/>
           <w:id w:val="-1850945197"/>
           <w14:checkbox>
-            <w14:checked w14:val="0"/>
+            <w14:checked w14:val="1"/>
             <w14:checkedState w14:val="2612"/>
             <w14:uncheckedState w14:val="2610"/>
           </w14:checkbox>
@@ -538,7 +538,7 @@
               <w:rFonts w:eastAsia="MS Gothic" w:ascii="MS Gothic" w:hAnsi="MS Gothic"/>
               <w:sz w:val="20"/>
             </w:rPr>
-            <w:t>☐</w:t>
+            <w:t>☒</w:t>
           </w:r>
         </w:sdtContent>
       </w:sdt>
@@ -591,13 +591,6 @@
             </w:rPr>
             <w:t>☒</w:t>
           </w:r>
-          <w:r>
-            <w:rPr>
-              <w:rFonts w:eastAsia="MS Gothic" w:ascii="MS Gothic" w:hAnsi="MS Gothic"/>
-              <w:b/>
-              <w:sz w:val="20"/>
-            </w:rPr>
-          </w:r>
         </w:sdtContent>
       </w:sdt>
       <w:r>
@@ -712,7 +705,7 @@
           <w15:appearance w15:val="hidden"/>
           <w:id w:val="-570272621"/>
           <w14:checkbox>
-            <w14:checked w14:val="0"/>
+            <w14:checked w14:val="1"/>
             <w14:checkedState w14:val="2612"/>
             <w14:uncheckedState w14:val="2610"/>
           </w14:checkbox>
@@ -725,10 +718,9 @@
           </w:r>
           <w:r>
             <w:rPr>
-              <w:rFonts w:eastAsia="MS Gothic" w:ascii="MS Gothic" w:hAnsi="MS Gothic"/>
-              <w:sz w:val="20"/>
-            </w:rPr>
-            <w:t>☐</w:t>
+              <w:sz w:val="20"/>
+            </w:rPr>
+            <w:t>☒</w:t>
           </w:r>
         </w:sdtContent>
       </w:sdt>
@@ -749,7 +741,7 @@
           <w15:appearance w15:val="hidden"/>
           <w:id w:val="-567805947"/>
           <w14:checkbox>
-            <w14:checked w14:val="0"/>
+            <w14:checked w14:val="1"/>
             <w14:checkedState w14:val="2612"/>
             <w14:uncheckedState w14:val="2610"/>
           </w14:checkbox>
@@ -762,10 +754,9 @@
           </w:r>
           <w:r>
             <w:rPr>
-              <w:rFonts w:eastAsia="MS Gothic" w:ascii="MS Gothic" w:hAnsi="MS Gothic"/>
-              <w:sz w:val="20"/>
-            </w:rPr>
-            <w:t>☐</w:t>
+              <w:sz w:val="20"/>
+            </w:rPr>
+            <w:t>☒</w:t>
           </w:r>
         </w:sdtContent>
       </w:sdt>
@@ -780,7 +771,7 @@
           <w15:appearance w15:val="hidden"/>
           <w:id w:val="1345512495"/>
           <w14:checkbox>
-            <w14:checked w14:val="0"/>
+            <w14:checked w14:val="1"/>
             <w14:checkedState w14:val="2612"/>
             <w14:uncheckedState w14:val="2610"/>
           </w14:checkbox>
@@ -793,10 +784,9 @@
           </w:r>
           <w:r>
             <w:rPr>
-              <w:rFonts w:eastAsia="MS Gothic" w:ascii="MS Gothic" w:hAnsi="MS Gothic"/>
-              <w:sz w:val="20"/>
-            </w:rPr>
-            <w:t>☐</w:t>
+              <w:sz w:val="20"/>
+            </w:rPr>
+            <w:t>☒</w:t>
           </w:r>
         </w:sdtContent>
       </w:sdt>
@@ -827,7 +817,7 @@
           <w15:appearance w15:val="hidden"/>
           <w:id w:val="1531458619"/>
           <w14:checkbox>
-            <w14:checked w14:val="0"/>
+            <w14:checked w14:val="1"/>
             <w14:checkedState w14:val="2612"/>
             <w14:uncheckedState w14:val="2610"/>
           </w14:checkbox>
@@ -844,7 +834,7 @@
               <w:rFonts w:eastAsia="MS Gothic" w:ascii="MS Gothic" w:hAnsi="MS Gothic"/>
               <w:sz w:val="20"/>
             </w:rPr>
-            <w:t>☐</w:t>
+            <w:t>☒</w:t>
           </w:r>
         </w:sdtContent>
       </w:sdt>
@@ -865,7 +855,7 @@
           <w15:appearance w15:val="hidden"/>
           <w:id w:val="-985121"/>
           <w14:checkbox>
-            <w14:checked w14:val="0"/>
+            <w14:checked w14:val="1"/>
             <w14:checkedState w14:val="2612"/>
             <w14:uncheckedState w14:val="2610"/>
           </w14:checkbox>
@@ -878,10 +868,9 @@
           </w:r>
           <w:r>
             <w:rPr>
-              <w:rFonts w:eastAsia="MS Gothic" w:ascii="MS Gothic" w:hAnsi="MS Gothic"/>
-              <w:sz w:val="20"/>
-            </w:rPr>
-            <w:t>☐</w:t>
+              <w:sz w:val="20"/>
+            </w:rPr>
+            <w:t>☒</w:t>
           </w:r>
         </w:sdtContent>
       </w:sdt>
@@ -1260,8 +1249,9 @@
         <w:rPr>
           <w:b w:val="false"/>
           <w:sz w:val="20"/>
-        </w:rPr>
-        <w:t>Part of the new GRID Program’s main flight of courses.</w:t>
+          <w:u w:val="single"/>
+        </w:rPr>
+        <w:t>Part of the new GRID Program’s main flight of courses, major revision of IDMX 114 – Interactive Multimedia, but in the same continuity of the prior degrees.</w:t>
       </w:r>
     </w:p>
     <w:p>
@@ -1304,8 +1294,18 @@
           <w:b/>
           <w:bCs/>
           <w:sz w:val="20"/>
-        </w:rPr>
-        <w:t>NONE</w:t>
+          <w:u w:val="single"/>
+        </w:rPr>
+        <w:t xml:space="preserve">Computer Electives List, </w:t>
+      </w:r>
+      <w:r>
+        <w:rPr>
+          <w:b/>
+          <w:bCs/>
+          <w:sz w:val="20"/>
+          <w:u w:val="single"/>
+        </w:rPr>
+        <w:t>Digital Video Production Certificate</w:t>
       </w:r>
     </w:p>
     <w:p>

</xml_diff>